<commit_message>
SYstem Design update push
</commit_message>
<xml_diff>
--- a/System design Youtube notes.docx
+++ b/System design Youtube notes.docx
@@ -177,6 +177,11 @@
       </w:r>
     </w:p>
     <w:p>
+      <w:pPr>
+        <w:rPr>
+          <w:rFonts w:ascii="Constantia" w:hAnsi="Constantia"/>
+        </w:rPr>
+      </w:pPr>
       <w:r>
         <w:rPr>
           <w:rFonts w:ascii="Constantia" w:hAnsi="Constantia"/>
@@ -188,79 +193,27 @@
         <w:rPr>
           <w:rFonts w:ascii="Constantia" w:hAnsi="Constantia"/>
         </w:rPr>
-        <w:t xml:space="preserve">It simply means making the system flexible enough to accommodate new users and handle efficiently increased data rate and traffic load. </w:t>
-      </w:r>
-      <w:r>
-        <w:t>The performance and management of the system and complexity shouldn’t be affected while scaling.</w:t>
-      </w:r>
-    </w:p>
-    <w:p>
-      <w:pPr>
-        <w:rPr>
-          <w:rFonts w:ascii="Constantia" w:hAnsi="Constantia"/>
-        </w:rPr>
-      </w:pPr>
-      <w:r>
-        <w:rPr>
-          <w:rFonts w:ascii="Constantia" w:hAnsi="Constantia"/>
-          <w:b/>
-        </w:rPr>
-        <w:t>Throughput</w:t>
-      </w:r>
-      <w:r>
-        <w:rPr>
-          <w:rFonts w:ascii="Constantia" w:hAnsi="Constantia"/>
-          <w:b/>
-        </w:rPr>
-        <w:t xml:space="preserve">: </w:t>
-      </w:r>
-      <w:r>
-        <w:rPr>
-          <w:rFonts w:ascii="Constantia" w:hAnsi="Constantia"/>
-        </w:rPr>
-        <w:t xml:space="preserve">It is defined as the amount of work done by a machine in a given particular time. Throughput is one of the significant metrics for Network performance. Generally, we measure the throughput of the server how many API Calls it serves in a unit of time. Generally, we measure throughput in </w:t>
-      </w:r>
-      <w:proofErr w:type="spellStart"/>
-      <w:r>
-        <w:rPr>
-          <w:rFonts w:ascii="Constantia" w:hAnsi="Constantia"/>
-        </w:rPr>
-        <w:t>GBps</w:t>
-      </w:r>
-      <w:proofErr w:type="spellEnd"/>
-      <w:r>
-        <w:rPr>
-          <w:rFonts w:ascii="Constantia" w:hAnsi="Constantia"/>
-        </w:rPr>
-        <w:t xml:space="preserve">, </w:t>
-      </w:r>
-      <w:proofErr w:type="spellStart"/>
-      <w:r>
-        <w:rPr>
-          <w:rFonts w:ascii="Constantia" w:hAnsi="Constantia"/>
-        </w:rPr>
-        <w:t>MBps</w:t>
-      </w:r>
-      <w:proofErr w:type="spellEnd"/>
-      <w:r>
-        <w:rPr>
-          <w:rFonts w:ascii="Constantia" w:hAnsi="Constantia"/>
-        </w:rPr>
-        <w:t xml:space="preserve">, </w:t>
-      </w:r>
-      <w:proofErr w:type="spellStart"/>
-      <w:r>
-        <w:rPr>
-          <w:rFonts w:ascii="Constantia" w:hAnsi="Constantia"/>
-        </w:rPr>
-        <w:t>KBps</w:t>
-      </w:r>
-      <w:proofErr w:type="spellEnd"/>
-      <w:r>
-        <w:rPr>
-          <w:rFonts w:ascii="Constantia" w:hAnsi="Constantia"/>
-        </w:rPr>
-        <w:t>. How to increase throughput?</w:t>
+        <w:t>It simply means making the system flexible enough to accommodate new users and handle efficiently increased data rate and traffic load. The performance and management of the system and complexity shouldn’t be affected while scaling.</w:t>
+      </w:r>
+    </w:p>
+    <w:p>
+      <w:pPr>
+        <w:rPr>
+          <w:rFonts w:ascii="Constantia" w:hAnsi="Constantia"/>
+        </w:rPr>
+      </w:pPr>
+      <w:r>
+        <w:rPr>
+          <w:rFonts w:ascii="Constantia" w:hAnsi="Constantia"/>
+          <w:b/>
+        </w:rPr>
+        <w:t xml:space="preserve">Throughput: </w:t>
+      </w:r>
+      <w:r>
+        <w:rPr>
+          <w:rFonts w:ascii="Constantia" w:hAnsi="Constantia"/>
+        </w:rPr>
+        <w:t>It is defined as the amount of work done by a machine in a given particular time. Throughput is one of the significant metrics for Network performance. Generally, we measure the throughput of the server how many API Calls it serves in a unit of time. Generally, we measure throughput in GBps, MBps, KBps. How to increase throughput?</w:t>
       </w:r>
     </w:p>
     <w:p>
@@ -448,14 +401,7 @@
           <w:rFonts w:ascii="Constantia" w:hAnsi="Constantia"/>
           <w:b/>
         </w:rPr>
-        <w:t>Availability:</w:t>
-      </w:r>
-      <w:r>
-        <w:rPr>
-          <w:rFonts w:ascii="Constantia" w:hAnsi="Constantia"/>
-          <w:b/>
-        </w:rPr>
-        <w:t xml:space="preserve"> </w:t>
+        <w:t xml:space="preserve">Availability: </w:t>
       </w:r>
       <w:r>
         <w:rPr>
@@ -539,19 +485,7 @@
         <w:rPr>
           <w:rFonts w:ascii="Constantia" w:hAnsi="Constantia"/>
         </w:rPr>
-        <w:t>Strong Consistency:</w:t>
-      </w:r>
-      <w:r>
-        <w:rPr>
-          <w:rFonts w:ascii="Constantia" w:hAnsi="Constantia"/>
-        </w:rPr>
-        <w:t xml:space="preserve"> S</w:t>
-      </w:r>
-      <w:r>
-        <w:rPr>
-          <w:rFonts w:ascii="Constantia" w:hAnsi="Constantia"/>
-        </w:rPr>
-        <w:t>trong Consistency simply means the data must be strongly consistent at all times. All the server nodes across the world should contain the same value as an entity at any point in time. And the only way to implement this behaviour is by locking down the nodes when being updated.</w:t>
+        <w:t>Strong Consistency: Strong Consistency simply means the data must be strongly consistent at all times. All the server nodes across the world should contain the same value as an entity at any point in time. And the only way to implement this behaviour is by locking down the nodes when being updated.</w:t>
       </w:r>
     </w:p>
     <w:p>
@@ -611,6 +545,7 @@
       </w:pPr>
       <w:r>
         <w:rPr>
+          <w:rFonts w:ascii="Constantia" w:hAnsi="Constantia"/>
           <w:noProof/>
           <w:lang w:eastAsia="en-IN"/>
         </w:rPr>
@@ -661,6 +596,7 @@
       </w:pPr>
       <w:r>
         <w:rPr>
+          <w:rFonts w:ascii="Constantia" w:hAnsi="Constantia"/>
           <w:noProof/>
           <w:lang w:eastAsia="en-IN"/>
         </w:rPr>
@@ -711,6 +647,7 @@
       </w:pPr>
       <w:r>
         <w:rPr>
+          <w:rFonts w:ascii="Constantia" w:hAnsi="Constantia"/>
           <w:noProof/>
           <w:lang w:eastAsia="en-IN"/>
         </w:rPr>
@@ -792,6 +729,7 @@
       </w:pPr>
       <w:r>
         <w:rPr>
+          <w:rFonts w:ascii="Constantia" w:hAnsi="Constantia"/>
           <w:noProof/>
           <w:lang w:eastAsia="en-IN"/>
         </w:rPr>
@@ -843,6 +781,7 @@
       </w:pPr>
       <w:r>
         <w:rPr>
+          <w:rFonts w:ascii="Constantia" w:hAnsi="Constantia"/>
           <w:noProof/>
           <w:lang w:eastAsia="en-IN"/>
         </w:rPr>
@@ -909,14 +848,7 @@
           <w:rFonts w:ascii="Constantia" w:hAnsi="Constantia"/>
           <w:b/>
         </w:rPr>
-        <w:t>weighted Round robin</w:t>
-      </w:r>
-      <w:r>
-        <w:rPr>
-          <w:rFonts w:ascii="Constantia" w:hAnsi="Constantia"/>
-          <w:b/>
-        </w:rPr>
-        <w:t xml:space="preserve">, </w:t>
+        <w:t xml:space="preserve">weighted Round robin, </w:t>
       </w:r>
       <w:r>
         <w:rPr>
@@ -1228,6 +1160,7 @@
       </w:pPr>
       <w:r>
         <w:rPr>
+          <w:rFonts w:ascii="Constantia" w:hAnsi="Constantia"/>
           <w:noProof/>
           <w:lang w:eastAsia="en-IN"/>
         </w:rPr>
@@ -1278,6 +1211,7 @@
       </w:pPr>
       <w:r>
         <w:rPr>
+          <w:rFonts w:ascii="Constantia" w:hAnsi="Constantia"/>
           <w:noProof/>
           <w:lang w:eastAsia="en-IN"/>
         </w:rPr>
@@ -1328,6 +1262,7 @@
       </w:pPr>
       <w:r>
         <w:rPr>
+          <w:rFonts w:ascii="Constantia" w:hAnsi="Constantia"/>
           <w:noProof/>
           <w:lang w:eastAsia="en-IN"/>
         </w:rPr>
@@ -1378,6 +1313,7 @@
       </w:pPr>
       <w:r>
         <w:rPr>
+          <w:rFonts w:ascii="Constantia" w:hAnsi="Constantia"/>
           <w:noProof/>
           <w:lang w:eastAsia="en-IN"/>
         </w:rPr>
@@ -1427,6 +1363,7 @@
       </w:pPr>
       <w:r>
         <w:rPr>
+          <w:rFonts w:ascii="Constantia" w:hAnsi="Constantia"/>
           <w:noProof/>
           <w:lang w:eastAsia="en-IN"/>
         </w:rPr>
@@ -1476,6 +1413,7 @@
       </w:pPr>
       <w:r>
         <w:rPr>
+          <w:rFonts w:ascii="Constantia" w:hAnsi="Constantia"/>
           <w:noProof/>
           <w:lang w:eastAsia="en-IN"/>
         </w:rPr>
@@ -1525,6 +1463,7 @@
       </w:pPr>
       <w:r>
         <w:rPr>
+          <w:rFonts w:ascii="Constantia" w:hAnsi="Constantia"/>
           <w:noProof/>
           <w:lang w:eastAsia="en-IN"/>
         </w:rPr>
@@ -1574,6 +1513,7 @@
       </w:pPr>
       <w:r>
         <w:rPr>
+          <w:rFonts w:ascii="Constantia" w:hAnsi="Constantia"/>
           <w:noProof/>
           <w:lang w:eastAsia="en-IN"/>
         </w:rPr>
@@ -1745,6 +1685,7 @@
       </w:pPr>
       <w:r>
         <w:rPr>
+          <w:rFonts w:ascii="Constantia" w:hAnsi="Constantia"/>
           <w:noProof/>
           <w:lang w:eastAsia="en-IN"/>
         </w:rPr>
@@ -1807,6 +1748,7 @@
       </w:pPr>
       <w:r>
         <w:rPr>
+          <w:rFonts w:ascii="Constantia" w:hAnsi="Constantia"/>
           <w:noProof/>
           <w:lang w:eastAsia="en-IN"/>
         </w:rPr>
@@ -1945,6 +1887,7 @@
       </w:pPr>
       <w:r>
         <w:rPr>
+          <w:rFonts w:ascii="Constantia" w:hAnsi="Constantia"/>
           <w:noProof/>
           <w:lang w:eastAsia="en-IN"/>
         </w:rPr>
@@ -1995,13 +1938,7 @@
         <w:rPr>
           <w:rFonts w:ascii="Constantia" w:hAnsi="Constantia"/>
         </w:rPr>
-        <w:t xml:space="preserve">Here whole communication is asynchronous. Request are time intensive and need more time produce the desired result. </w:t>
-      </w:r>
-      <w:r>
-        <w:rPr>
-          <w:rFonts w:ascii="Constantia" w:hAnsi="Constantia"/>
-        </w:rPr>
-        <w:t xml:space="preserve">It provides ease to the system to process multiple requests in a non-simultaneous fashion plus it makes the system request scalable. Here the 2 components can communicating are online store and invoice processing component. Examples: Kafka / Rabbit MQ / Active MQ. </w:t>
+        <w:t xml:space="preserve">Here whole communication is asynchronous. Request are time intensive and need more time produce the desired result. It provides ease to the system to process multiple requests in a non-simultaneous fashion plus it makes the system request scalable. Here the 2 components can communicating are online store and invoice processing component. Examples: Kafka / Rabbit MQ / Active MQ. </w:t>
       </w:r>
     </w:p>
     <w:p>
@@ -2188,6 +2125,7 @@
       </w:pPr>
       <w:r>
         <w:rPr>
+          <w:rFonts w:ascii="Constantia" w:hAnsi="Constantia"/>
           <w:noProof/>
           <w:lang w:eastAsia="en-IN"/>
         </w:rPr>
@@ -2359,6 +2297,7 @@
       </w:pPr>
       <w:r>
         <w:rPr>
+          <w:rFonts w:ascii="Constantia" w:hAnsi="Constantia"/>
           <w:noProof/>
           <w:lang w:eastAsia="en-IN"/>
         </w:rPr>
@@ -2407,6 +2346,7 @@
       </w:pPr>
       <w:r>
         <w:rPr>
+          <w:rFonts w:ascii="Constantia" w:hAnsi="Constantia"/>
           <w:noProof/>
           <w:lang w:eastAsia="en-IN"/>
         </w:rPr>
@@ -2455,6 +2395,7 @@
       </w:pPr>
       <w:r>
         <w:rPr>
+          <w:rFonts w:ascii="Constantia" w:hAnsi="Constantia"/>
           <w:noProof/>
           <w:lang w:eastAsia="en-IN"/>
         </w:rPr>
@@ -2503,6 +2444,7 @@
       </w:pPr>
       <w:r>
         <w:rPr>
+          <w:rFonts w:ascii="Constantia" w:hAnsi="Constantia"/>
           <w:noProof/>
           <w:lang w:eastAsia="en-IN"/>
         </w:rPr>
@@ -2982,6 +2924,7 @@
       </w:pPr>
       <w:r>
         <w:rPr>
+          <w:rFonts w:ascii="Constantia" w:hAnsi="Constantia"/>
           <w:noProof/>
           <w:lang w:eastAsia="en-IN"/>
         </w:rPr>
@@ -3118,6 +3061,7 @@
       </w:pPr>
       <w:r>
         <w:rPr>
+          <w:rFonts w:ascii="Constantia" w:hAnsi="Constantia"/>
           <w:noProof/>
           <w:lang w:eastAsia="en-IN"/>
         </w:rPr>
@@ -3193,6 +3137,7 @@
       </w:pPr>
       <w:r>
         <w:rPr>
+          <w:rFonts w:ascii="Constantia" w:hAnsi="Constantia"/>
           <w:noProof/>
           <w:lang w:eastAsia="en-IN"/>
         </w:rPr>
@@ -3289,6 +3234,7 @@
       </w:pPr>
       <w:r>
         <w:rPr>
+          <w:rFonts w:ascii="Constantia" w:hAnsi="Constantia"/>
           <w:noProof/>
           <w:lang w:eastAsia="en-IN"/>
         </w:rPr>
@@ -3340,14 +3286,7 @@
           <w:rFonts w:ascii="Constantia" w:hAnsi="Constantia"/>
           <w:b/>
         </w:rPr>
-        <w:t>Types o</w:t>
-      </w:r>
-      <w:r>
-        <w:rPr>
-          <w:rFonts w:ascii="Constantia" w:hAnsi="Constantia"/>
-          <w:b/>
-        </w:rPr>
-        <w:t xml:space="preserve">f Databases: </w:t>
+        <w:t xml:space="preserve">Types of Databases: </w:t>
       </w:r>
       <w:r>
         <w:rPr>
@@ -3384,13 +3323,7 @@
         <w:rPr>
           <w:rFonts w:ascii="Constantia" w:hAnsi="Constantia"/>
         </w:rPr>
-        <w:t>Relational DB</w:t>
-      </w:r>
-      <w:r>
-        <w:rPr>
-          <w:rFonts w:ascii="Constantia" w:hAnsi="Constantia"/>
-        </w:rPr>
-        <w:t>:</w:t>
+        <w:t>Relational DB:</w:t>
       </w:r>
     </w:p>
     <w:p>
@@ -3507,13 +3440,7 @@
         <w:rPr>
           <w:rFonts w:ascii="Constantia" w:hAnsi="Constantia"/>
         </w:rPr>
-        <w:t>Application involving frequent Transactions</w:t>
-      </w:r>
-      <w:r>
-        <w:rPr>
-          <w:rFonts w:ascii="Constantia" w:hAnsi="Constantia"/>
-        </w:rPr>
-        <w:t xml:space="preserve"> like banking or monetary applications.</w:t>
+        <w:t>Application involving frequent Transactions like banking or monetary applications.</w:t>
       </w:r>
     </w:p>
     <w:p>
@@ -3705,15 +3632,7 @@
           <w:color w:val="000000" w:themeColor="text1"/>
           <w:lang w:eastAsia="en-IN"/>
         </w:rPr>
-        <w:t>High performance and scalability</w:t>
-      </w:r>
-      <w:r>
-        <w:rPr>
-          <w:rFonts w:ascii="Constantia" w:eastAsia="Times New Roman" w:hAnsi="Constantia" w:cs="Arial"/>
-          <w:color w:val="000000" w:themeColor="text1"/>
-          <w:lang w:eastAsia="en-IN"/>
-        </w:rPr>
-        <w:t>.</w:t>
+        <w:t>High performance and scalability.</w:t>
       </w:r>
     </w:p>
     <w:p>
@@ -3889,21 +3808,7 @@
         <w:rPr>
           <w:rFonts w:ascii="Constantia" w:hAnsi="Constantia"/>
         </w:rPr>
-        <w:t xml:space="preserve">Column DB: Sort of midway between RDBMS and Document DB. There is a fixed schema but do not support ACID properties. They are generally used when you have </w:t>
-      </w:r>
-      <w:proofErr w:type="spellStart"/>
-      <w:r>
-        <w:rPr>
-          <w:rFonts w:ascii="Constantia" w:hAnsi="Constantia"/>
-        </w:rPr>
-        <w:t>a</w:t>
-      </w:r>
-      <w:proofErr w:type="spellEnd"/>
-      <w:r>
-        <w:rPr>
-          <w:rFonts w:ascii="Constantia" w:hAnsi="Constantia"/>
-        </w:rPr>
-        <w:t xml:space="preserve"> application involving heavy </w:t>
+        <w:t xml:space="preserve">Column DB: Sort of midway between RDBMS and Document DB. There is a fixed schema but do not support ACID properties. They are generally used when you have a application involving heavy </w:t>
       </w:r>
       <w:r>
         <w:rPr>
@@ -3989,19 +3894,77 @@
         <w:rPr>
           <w:rFonts w:ascii="Constantia" w:hAnsi="Constantia"/>
         </w:rPr>
-        <w:t>DB</w:t>
-      </w:r>
-      <w:r>
-        <w:rPr>
-          <w:rFonts w:ascii="Constantia" w:hAnsi="Constantia"/>
-        </w:rPr>
-        <w:t xml:space="preserve"> partitioning </w:t>
-      </w:r>
-      <w:r>
-        <w:rPr>
-          <w:rFonts w:ascii="Constantia" w:hAnsi="Constantia"/>
-        </w:rPr>
-        <w:t>(Persistent storage scaling via DB or collection partitioning)</w:t>
+        <w:t>DB partitioning (Persistent storage scaling via DB or collection partitioning).</w:t>
+      </w:r>
+    </w:p>
+    <w:p>
+      <w:pPr>
+        <w:rPr>
+          <w:rFonts w:ascii="Constantia" w:hAnsi="Constantia"/>
+        </w:rPr>
+      </w:pPr>
+      <w:r>
+        <w:rPr>
+          <w:rFonts w:ascii="Constantia" w:hAnsi="Constantia"/>
+        </w:rPr>
+        <w:t>Vertical Partitioning: Store every column in different Shards.</w:t>
+      </w:r>
+    </w:p>
+    <w:p>
+      <w:pPr>
+        <w:rPr>
+          <w:rFonts w:ascii="Constantia" w:hAnsi="Constantia"/>
+        </w:rPr>
+      </w:pPr>
+      <w:r>
+        <w:rPr>
+          <w:rFonts w:ascii="Constantia" w:hAnsi="Constantia"/>
+        </w:rPr>
+        <w:t>Horizontal Partitioning (Actual Sharding): Store bunch of rows / collection’s Doc in 1 shard.</w:t>
+      </w:r>
+    </w:p>
+    <w:p>
+      <w:pPr>
+        <w:rPr>
+          <w:rFonts w:ascii="Constantia" w:hAnsi="Constantia"/>
+        </w:rPr>
+      </w:pPr>
+      <w:r>
+        <w:rPr>
+          <w:rFonts w:ascii="Constantia" w:hAnsi="Constantia"/>
+        </w:rPr>
+        <w:t xml:space="preserve">Physical and Logical Shards: Logical Shard is nothing but portioned data </w:t>
+      </w:r>
+      <w:r>
+        <w:rPr>
+          <w:rFonts w:ascii="Constantia" w:hAnsi="Constantia"/>
+        </w:rPr>
+        <w:t>(Say out of 1 billion users table, we have 4 partitions (horizontal) each of 250 million based on some sort of key, these each partitions are called shards). Whereas Physical Shard is the actual machine where the logical shards resides.</w:t>
+      </w:r>
+    </w:p>
+    <w:p>
+      <w:pPr>
+        <w:rPr>
+          <w:rFonts w:ascii="Constantia" w:hAnsi="Constantia"/>
+        </w:rPr>
+      </w:pPr>
+      <w:r>
+        <w:rPr>
+          <w:rFonts w:ascii="Constantia" w:hAnsi="Constantia"/>
+        </w:rPr>
+        <w:t>Advantage of Sharding: Scale up accordance with the customer traffic. Also Increases system performance via query optimization (If we need to query something based on the key we know in which physical shard do we need to search and hence we do not need to run the query over all the records, but instead a shard).</w:t>
+      </w:r>
+      <w:r>
+        <w:rPr>
+          <w:rFonts w:ascii="Constantia" w:hAnsi="Constantia"/>
+        </w:rPr>
+        <w:t xml:space="preserve"> Avoids risk of SPF. Also geographically distributed data can be stored in equivalent geo-based DB server</w:t>
+      </w:r>
+      <w:r>
+        <w:rPr>
+          <w:rFonts w:ascii="Constantia" w:hAnsi="Constantia"/>
+        </w:rPr>
+        <w:t xml:space="preserve"> (Tinder)</w:t>
       </w:r>
       <w:r>
         <w:rPr>
@@ -4020,82 +3983,6 @@
         <w:rPr>
           <w:rFonts w:ascii="Constantia" w:hAnsi="Constantia"/>
         </w:rPr>
-        <w:t>Vertical Partitioning: Store every column in different Shards.</w:t>
-      </w:r>
-    </w:p>
-    <w:p>
-      <w:pPr>
-        <w:rPr>
-          <w:rFonts w:ascii="Constantia" w:hAnsi="Constantia"/>
-        </w:rPr>
-      </w:pPr>
-      <w:r>
-        <w:rPr>
-          <w:rFonts w:ascii="Constantia" w:hAnsi="Constantia"/>
-        </w:rPr>
-        <w:t>Horizontal Partitioning (Actual Sharding): Store bunch of rows / collection’s Doc in 1 shard.</w:t>
-      </w:r>
-    </w:p>
-    <w:p>
-      <w:pPr>
-        <w:rPr>
-          <w:rFonts w:ascii="Constantia" w:hAnsi="Constantia"/>
-        </w:rPr>
-      </w:pPr>
-      <w:r>
-        <w:rPr>
-          <w:rFonts w:ascii="Constantia" w:hAnsi="Constantia"/>
-        </w:rPr>
-        <w:t xml:space="preserve">Physical and Logical Shards: Logical Shard is nothing but portioned data </w:t>
-      </w:r>
-      <w:r>
-        <w:rPr>
-          <w:rFonts w:ascii="Constantia" w:hAnsi="Constantia"/>
-        </w:rPr>
-        <w:t>(Say out of 1 billion users table, we have 4 partitions (horizontal) each of 250 million based on some sort of key, these each partitions are called shards). Whereas Physical Shard is the actual machine where the logical shards resides.</w:t>
-      </w:r>
-    </w:p>
-    <w:p>
-      <w:pPr>
-        <w:rPr>
-          <w:rFonts w:ascii="Constantia" w:hAnsi="Constantia"/>
-        </w:rPr>
-      </w:pPr>
-      <w:r>
-        <w:rPr>
-          <w:rFonts w:ascii="Constantia" w:hAnsi="Constantia"/>
-        </w:rPr>
-        <w:t>Advantage of Sharding: Scale up accordance with the customer traffic. Also Increases system performance via query optimization (If we need to query something based on the key we know in which physical shard do we need to search and hence we do not need to run the query over all the records, but instead a shard).</w:t>
-      </w:r>
-      <w:r>
-        <w:rPr>
-          <w:rFonts w:ascii="Constantia" w:hAnsi="Constantia"/>
-        </w:rPr>
-        <w:t xml:space="preserve"> Avoids risk of SPF. Also geographically distributed data can be stored in equivalent geo-based DB server</w:t>
-      </w:r>
-      <w:r>
-        <w:rPr>
-          <w:rFonts w:ascii="Constantia" w:hAnsi="Constantia"/>
-        </w:rPr>
-        <w:t xml:space="preserve"> (Tinder)</w:t>
-      </w:r>
-      <w:r>
-        <w:rPr>
-          <w:rFonts w:ascii="Constantia" w:hAnsi="Constantia"/>
-        </w:rPr>
-        <w:t>.</w:t>
-      </w:r>
-    </w:p>
-    <w:p>
-      <w:pPr>
-        <w:rPr>
-          <w:rFonts w:ascii="Constantia" w:hAnsi="Constantia"/>
-        </w:rPr>
-      </w:pPr>
-      <w:r>
-        <w:rPr>
-          <w:rFonts w:ascii="Constantia" w:hAnsi="Constantia"/>
-        </w:rPr>
         <w:t xml:space="preserve">Algorithmic Sharding (Application logic decides target shard) Dynamic Shard (A follow-up </w:t>
       </w:r>
       <w:r>
@@ -4217,6 +4104,252 @@
     <w:p>
       <w:pPr>
         <w:pStyle w:val="Heading1"/>
+        <w:rPr>
+          <w:rFonts w:ascii="Constantia" w:hAnsi="Constantia"/>
+        </w:rPr>
+      </w:pPr>
+    </w:p>
+    <w:p>
+      <w:pPr>
+        <w:pStyle w:val="Heading1"/>
+        <w:rPr>
+          <w:rFonts w:ascii="Constantia" w:hAnsi="Constantia"/>
+        </w:rPr>
+      </w:pPr>
+      <w:r>
+        <w:rPr>
+          <w:rFonts w:ascii="Constantia" w:hAnsi="Constantia"/>
+        </w:rPr>
+        <w:t>Basics:</w:t>
+      </w:r>
+    </w:p>
+    <w:p>
+      <w:pPr>
+        <w:pStyle w:val="ListParagraph"/>
+        <w:numPr>
+          <w:ilvl w:val="0"/>
+          <w:numId w:val="9"/>
+        </w:numPr>
+        <w:rPr>
+          <w:rFonts w:ascii="Constantia" w:hAnsi="Constantia"/>
+          <w:b/>
+          <w:bCs/>
+        </w:rPr>
+      </w:pPr>
+      <w:r>
+        <w:rPr>
+          <w:rFonts w:ascii="Constantia" w:hAnsi="Constantia"/>
+          <w:b/>
+          <w:bCs/>
+        </w:rPr>
+        <w:t>IP</w:t>
+      </w:r>
+    </w:p>
+    <w:p>
+      <w:pPr>
+        <w:pStyle w:val="ListParagraph"/>
+        <w:rPr>
+          <w:rFonts w:ascii="Constantia" w:hAnsi="Constantia"/>
+          <w:b/>
+          <w:bCs/>
+        </w:rPr>
+      </w:pPr>
+      <w:r>
+        <w:rPr>
+          <w:rFonts w:ascii="Constantia" w:hAnsi="Constantia"/>
+          <w:b/>
+          <w:bCs/>
+        </w:rPr>
+        <w:t>IPv4</w:t>
+      </w:r>
+    </w:p>
+    <w:p>
+      <w:pPr>
+        <w:pStyle w:val="ListParagraph"/>
+        <w:rPr>
+          <w:rFonts w:ascii="Constantia" w:hAnsi="Constantia"/>
+          <w:b/>
+          <w:bCs/>
+        </w:rPr>
+      </w:pPr>
+      <w:r>
+        <w:rPr>
+          <w:rFonts w:ascii="Constantia" w:hAnsi="Constantia"/>
+          <w:b/>
+          <w:bCs/>
+        </w:rPr>
+        <w:t>IPv6</w:t>
+      </w:r>
+    </w:p>
+    <w:p>
+      <w:pPr>
+        <w:pStyle w:val="ListParagraph"/>
+        <w:rPr>
+          <w:rFonts w:ascii="Constantia" w:hAnsi="Constantia"/>
+          <w:b/>
+          <w:bCs/>
+        </w:rPr>
+      </w:pPr>
+      <w:r>
+        <w:rPr>
+          <w:rFonts w:ascii="Constantia" w:hAnsi="Constantia"/>
+          <w:b/>
+          <w:bCs/>
+        </w:rPr>
+        <w:t>Public</w:t>
+      </w:r>
+    </w:p>
+    <w:p>
+      <w:pPr>
+        <w:pStyle w:val="ListParagraph"/>
+        <w:rPr>
+          <w:rFonts w:ascii="Constantia" w:hAnsi="Constantia"/>
+          <w:b/>
+          <w:bCs/>
+        </w:rPr>
+      </w:pPr>
+      <w:r>
+        <w:rPr>
+          <w:rFonts w:ascii="Constantia" w:hAnsi="Constantia"/>
+          <w:b/>
+          <w:bCs/>
+        </w:rPr>
+        <w:t>Private</w:t>
+      </w:r>
+    </w:p>
+    <w:p>
+      <w:pPr>
+        <w:pStyle w:val="ListParagraph"/>
+        <w:rPr>
+          <w:rFonts w:ascii="Constantia" w:hAnsi="Constantia"/>
+          <w:b/>
+          <w:bCs/>
+        </w:rPr>
+      </w:pPr>
+      <w:r>
+        <w:rPr>
+          <w:rFonts w:ascii="Constantia" w:hAnsi="Constantia"/>
+          <w:b/>
+          <w:bCs/>
+        </w:rPr>
+        <w:t>Static</w:t>
+      </w:r>
+    </w:p>
+    <w:p>
+      <w:pPr>
+        <w:pStyle w:val="ListParagraph"/>
+        <w:rPr>
+          <w:rFonts w:ascii="Constantia" w:hAnsi="Constantia"/>
+          <w:b/>
+          <w:bCs/>
+        </w:rPr>
+      </w:pPr>
+      <w:r>
+        <w:rPr>
+          <w:rFonts w:ascii="Constantia" w:hAnsi="Constantia"/>
+          <w:b/>
+          <w:bCs/>
+        </w:rPr>
+        <w:t>Dynamic</w:t>
+      </w:r>
+    </w:p>
+    <w:p>
+      <w:pPr>
+        <w:pStyle w:val="ListParagraph"/>
+        <w:numPr>
+          <w:ilvl w:val="0"/>
+          <w:numId w:val="9"/>
+        </w:numPr>
+        <w:rPr>
+          <w:rFonts w:ascii="Constantia" w:hAnsi="Constantia"/>
+        </w:rPr>
+      </w:pPr>
+      <w:r>
+        <w:rPr>
+          <w:rFonts w:ascii="Constantia" w:hAnsi="Constantia"/>
+        </w:rPr>
+        <w:t>OSI</w:t>
+      </w:r>
+    </w:p>
+    <w:p>
+      <w:pPr>
+        <w:pStyle w:val="ListParagraph"/>
+        <w:rPr>
+          <w:rFonts w:ascii="Constantia" w:hAnsi="Constantia"/>
+        </w:rPr>
+      </w:pPr>
+      <w:r>
+        <w:rPr>
+          <w:rFonts w:ascii="Constantia" w:hAnsi="Constantia"/>
+        </w:rPr>
+        <w:t>Layers and there major roles</w:t>
+      </w:r>
+    </w:p>
+    <w:p>
+      <w:pPr>
+        <w:pStyle w:val="ListParagraph"/>
+        <w:numPr>
+          <w:ilvl w:val="0"/>
+          <w:numId w:val="9"/>
+        </w:numPr>
+        <w:rPr>
+          <w:rFonts w:ascii="Constantia" w:hAnsi="Constantia"/>
+        </w:rPr>
+      </w:pPr>
+    </w:p>
+    <w:p>
+      <w:pPr>
+        <w:pStyle w:val="ListParagraph"/>
+        <w:rPr>
+          <w:rFonts w:ascii="Constantia" w:hAnsi="Constantia"/>
+        </w:rPr>
+      </w:pPr>
+    </w:p>
+    <w:p>
+      <w:pPr>
+        <w:pStyle w:val="Heading1"/>
+        <w:rPr>
+          <w:rFonts w:ascii="Constantia" w:hAnsi="Constantia"/>
+          <w:color w:val="000000" w:themeColor="text1"/>
+        </w:rPr>
+      </w:pPr>
+      <w:r>
+        <w:rPr>
+          <w:rFonts w:ascii="Constantia" w:hAnsi="Constantia"/>
+          <w:color w:val="000000" w:themeColor="text1"/>
+        </w:rPr>
+        <w:t>DESIGNS</w:t>
+      </w:r>
+    </w:p>
+    <w:p>
+      <w:pPr>
+        <w:pStyle w:val="Heading1"/>
+        <w:rPr>
+          <w:rFonts w:ascii="Constantia" w:hAnsi="Constantia"/>
+          <w:b/>
+          <w:bCs/>
+          <w:color w:val="000000" w:themeColor="text1"/>
+          <w:sz w:val="28"/>
+          <w:szCs w:val="28"/>
+        </w:rPr>
+      </w:pPr>
+      <w:r>
+        <w:rPr>
+          <w:rFonts w:ascii="Constantia" w:hAnsi="Constantia"/>
+          <w:b/>
+          <w:bCs/>
+          <w:color w:val="000000" w:themeColor="text1"/>
+          <w:sz w:val="28"/>
+          <w:szCs w:val="28"/>
+        </w:rPr>
+        <w:t>URL Shortener:</w:t>
+      </w:r>
+    </w:p>
+    <w:p>
+      <w:pPr>
+        <w:rPr>
+          <w:rFonts w:ascii="Constantia" w:hAnsi="Constantia"/>
+        </w:rPr>
       </w:pPr>
     </w:p>
     <w:sectPr>
@@ -5063,6 +5196,119 @@
       <w:rPr>
         <w:rFonts w:ascii="Symbol" w:hAnsi="Symbol" w:hint="default"/>
         <w:sz w:val="20"/>
+      </w:rPr>
+    </w:lvl>
+  </w:abstractNum>
+  <w:abstractNum w:abstractNumId="8" w15:restartNumberingAfterBreak="0">
+    <w:nsid w:val="72D221C0"/>
+    <w:multiLevelType w:val="hybridMultilevel"/>
+    <w:tmpl w:val="2B6E7720"/>
+    <w:lvl w:ilvl="0" w:tplc="40090001">
+      <w:start w:val="1"/>
+      <w:numFmt w:val="bullet"/>
+      <w:lvlText w:val=""/>
+      <w:lvlJc w:val="left"/>
+      <w:pPr>
+        <w:ind w:left="720" w:hanging="360"/>
+      </w:pPr>
+      <w:rPr>
+        <w:rFonts w:ascii="Symbol" w:hAnsi="Symbol" w:hint="default"/>
+      </w:rPr>
+    </w:lvl>
+    <w:lvl w:ilvl="1" w:tplc="40090003" w:tentative="1">
+      <w:start w:val="1"/>
+      <w:numFmt w:val="bullet"/>
+      <w:lvlText w:val="o"/>
+      <w:lvlJc w:val="left"/>
+      <w:pPr>
+        <w:ind w:left="1440" w:hanging="360"/>
+      </w:pPr>
+      <w:rPr>
+        <w:rFonts w:ascii="Courier New" w:hAnsi="Courier New" w:cs="Courier New" w:hint="default"/>
+      </w:rPr>
+    </w:lvl>
+    <w:lvl w:ilvl="2" w:tplc="40090005" w:tentative="1">
+      <w:start w:val="1"/>
+      <w:numFmt w:val="bullet"/>
+      <w:lvlText w:val=""/>
+      <w:lvlJc w:val="left"/>
+      <w:pPr>
+        <w:ind w:left="2160" w:hanging="360"/>
+      </w:pPr>
+      <w:rPr>
+        <w:rFonts w:ascii="Wingdings" w:hAnsi="Wingdings" w:hint="default"/>
+      </w:rPr>
+    </w:lvl>
+    <w:lvl w:ilvl="3" w:tplc="40090001" w:tentative="1">
+      <w:start w:val="1"/>
+      <w:numFmt w:val="bullet"/>
+      <w:lvlText w:val=""/>
+      <w:lvlJc w:val="left"/>
+      <w:pPr>
+        <w:ind w:left="2880" w:hanging="360"/>
+      </w:pPr>
+      <w:rPr>
+        <w:rFonts w:ascii="Symbol" w:hAnsi="Symbol" w:hint="default"/>
+      </w:rPr>
+    </w:lvl>
+    <w:lvl w:ilvl="4" w:tplc="40090003" w:tentative="1">
+      <w:start w:val="1"/>
+      <w:numFmt w:val="bullet"/>
+      <w:lvlText w:val="o"/>
+      <w:lvlJc w:val="left"/>
+      <w:pPr>
+        <w:ind w:left="3600" w:hanging="360"/>
+      </w:pPr>
+      <w:rPr>
+        <w:rFonts w:ascii="Courier New" w:hAnsi="Courier New" w:cs="Courier New" w:hint="default"/>
+      </w:rPr>
+    </w:lvl>
+    <w:lvl w:ilvl="5" w:tplc="40090005" w:tentative="1">
+      <w:start w:val="1"/>
+      <w:numFmt w:val="bullet"/>
+      <w:lvlText w:val=""/>
+      <w:lvlJc w:val="left"/>
+      <w:pPr>
+        <w:ind w:left="4320" w:hanging="360"/>
+      </w:pPr>
+      <w:rPr>
+        <w:rFonts w:ascii="Wingdings" w:hAnsi="Wingdings" w:hint="default"/>
+      </w:rPr>
+    </w:lvl>
+    <w:lvl w:ilvl="6" w:tplc="40090001" w:tentative="1">
+      <w:start w:val="1"/>
+      <w:numFmt w:val="bullet"/>
+      <w:lvlText w:val=""/>
+      <w:lvlJc w:val="left"/>
+      <w:pPr>
+        <w:ind w:left="5040" w:hanging="360"/>
+      </w:pPr>
+      <w:rPr>
+        <w:rFonts w:ascii="Symbol" w:hAnsi="Symbol" w:hint="default"/>
+      </w:rPr>
+    </w:lvl>
+    <w:lvl w:ilvl="7" w:tplc="40090003" w:tentative="1">
+      <w:start w:val="1"/>
+      <w:numFmt w:val="bullet"/>
+      <w:lvlText w:val="o"/>
+      <w:lvlJc w:val="left"/>
+      <w:pPr>
+        <w:ind w:left="5760" w:hanging="360"/>
+      </w:pPr>
+      <w:rPr>
+        <w:rFonts w:ascii="Courier New" w:hAnsi="Courier New" w:cs="Courier New" w:hint="default"/>
+      </w:rPr>
+    </w:lvl>
+    <w:lvl w:ilvl="8" w:tplc="40090005" w:tentative="1">
+      <w:start w:val="1"/>
+      <w:numFmt w:val="bullet"/>
+      <w:lvlText w:val=""/>
+      <w:lvlJc w:val="left"/>
+      <w:pPr>
+        <w:ind w:left="6480" w:hanging="360"/>
+      </w:pPr>
+      <w:rPr>
+        <w:rFonts w:ascii="Wingdings" w:hAnsi="Wingdings" w:hint="default"/>
       </w:rPr>
     </w:lvl>
   </w:abstractNum>
@@ -5089,6 +5335,9 @@
   </w:num>
   <w:num w:numId="8" w16cid:durableId="1701708726">
     <w:abstractNumId w:val="3"/>
+  </w:num>
+  <w:num w:numId="9" w16cid:durableId="630667867">
+    <w:abstractNumId w:val="8"/>
   </w:num>
 </w:numbering>
 </file>
@@ -5216,6 +5465,7 @@
     <w:lsdException w:name="HTML Sample" w:semiHidden="1" w:unhideWhenUsed="1"/>
     <w:lsdException w:name="HTML Typewriter" w:semiHidden="1" w:unhideWhenUsed="1"/>
     <w:lsdException w:name="HTML Variable" w:semiHidden="1" w:unhideWhenUsed="1"/>
+    <w:lsdException w:name="Normal Table" w:semiHidden="1" w:unhideWhenUsed="1"/>
     <w:lsdException w:name="annotation subject" w:semiHidden="1" w:unhideWhenUsed="1"/>
     <w:lsdException w:name="No List" w:semiHidden="1" w:unhideWhenUsed="1"/>
     <w:lsdException w:name="Outline List 1" w:semiHidden="1" w:unhideWhenUsed="1"/>
@@ -5258,8 +5508,11 @@
     <w:lsdException w:name="Table Contemporary" w:semiHidden="1" w:unhideWhenUsed="1"/>
     <w:lsdException w:name="Table Elegant" w:semiHidden="1" w:unhideWhenUsed="1"/>
     <w:lsdException w:name="Table Professional" w:semiHidden="1" w:unhideWhenUsed="1"/>
+    <w:lsdException w:name="Table Subtle 1" w:semiHidden="1" w:unhideWhenUsed="1"/>
     <w:lsdException w:name="Table Subtle 2" w:semiHidden="1" w:unhideWhenUsed="1"/>
     <w:lsdException w:name="Table Web 1" w:semiHidden="1" w:unhideWhenUsed="1"/>
+    <w:lsdException w:name="Table Web 2" w:semiHidden="1" w:unhideWhenUsed="1"/>
+    <w:lsdException w:name="Table Web 3" w:semiHidden="1" w:unhideWhenUsed="1"/>
     <w:lsdException w:name="Balloon Text" w:semiHidden="1" w:unhideWhenUsed="1"/>
     <w:lsdException w:name="Table Grid" w:uiPriority="39"/>
     <w:lsdException w:name="Table Theme" w:semiHidden="1" w:unhideWhenUsed="1"/>

</xml_diff>

<commit_message>
Slight modification on SD notes
</commit_message>
<xml_diff>
--- a/System design Youtube notes.docx
+++ b/System design Youtube notes.docx
@@ -1648,27 +1648,6 @@
           <w:rFonts w:ascii="Constantia" w:hAnsi="Constantia"/>
         </w:rPr>
       </w:pPr>
-    </w:p>
-    <w:p>
-      <w:pPr>
-        <w:rPr>
-          <w:rFonts w:ascii="Constantia" w:hAnsi="Constantia"/>
-        </w:rPr>
-      </w:pPr>
-    </w:p>
-    <w:p>
-      <w:pPr>
-        <w:rPr>
-          <w:rFonts w:ascii="Constantia" w:hAnsi="Constantia"/>
-        </w:rPr>
-      </w:pPr>
-    </w:p>
-    <w:p>
-      <w:pPr>
-        <w:rPr>
-          <w:rFonts w:ascii="Constantia" w:hAnsi="Constantia"/>
-        </w:rPr>
-      </w:pPr>
       <w:r>
         <w:rPr>
           <w:rFonts w:ascii="Constantia" w:hAnsi="Constantia"/>
@@ -1752,7 +1731,6 @@
           <w:noProof/>
           <w:lang w:eastAsia="en-IN"/>
         </w:rPr>
-        <w:lastRenderedPageBreak/>
         <w:drawing>
           <wp:inline distT="0" distB="0" distL="0" distR="0" wp14:anchorId="6707D53E" wp14:editId="328CA595">
             <wp:extent cx="6645910" cy="3697605"/>
@@ -1805,11 +1783,20 @@
           <w:b/>
         </w:rPr>
       </w:pPr>
-      <w:r>
-        <w:rPr>
-          <w:rFonts w:ascii="Constantia" w:hAnsi="Constantia"/>
-          <w:b/>
-        </w:rPr>
+    </w:p>
+    <w:p>
+      <w:pPr>
+        <w:rPr>
+          <w:rFonts w:ascii="Constantia" w:hAnsi="Constantia"/>
+          <w:b/>
+        </w:rPr>
+      </w:pPr>
+      <w:r>
+        <w:rPr>
+          <w:rFonts w:ascii="Constantia" w:hAnsi="Constantia"/>
+          <w:b/>
+        </w:rPr>
+        <w:lastRenderedPageBreak/>
         <w:t>Message Queue:</w:t>
       </w:r>
     </w:p>
@@ -1977,7 +1964,6 @@
           <w:rFonts w:ascii="Constantia" w:hAnsi="Constantia"/>
           <w:b/>
         </w:rPr>
-        <w:lastRenderedPageBreak/>
         <w:t>Advantages</w:t>
       </w:r>
       <w:r>
@@ -2129,6 +2115,7 @@
           <w:noProof/>
           <w:lang w:eastAsia="en-IN"/>
         </w:rPr>
+        <w:lastRenderedPageBreak/>
         <w:drawing>
           <wp:inline distT="0" distB="0" distL="0" distR="0" wp14:anchorId="6CF2359B" wp14:editId="22FF5B4B">
             <wp:extent cx="6645910" cy="3754755"/>
@@ -2237,7 +2224,6 @@
         <w:rPr>
           <w:rFonts w:ascii="Constantia" w:hAnsi="Constantia"/>
         </w:rPr>
-        <w:lastRenderedPageBreak/>
         <w:t xml:space="preserve">Enriching/modifying messages as per the requirement by the subscribers. </w:t>
       </w:r>
     </w:p>
@@ -2399,6 +2385,7 @@
           <w:noProof/>
           <w:lang w:eastAsia="en-IN"/>
         </w:rPr>
+        <w:lastRenderedPageBreak/>
         <w:drawing>
           <wp:inline distT="0" distB="0" distL="0" distR="0" wp14:anchorId="037BF709" wp14:editId="45C0C845">
             <wp:extent cx="6645910" cy="1059180"/>
@@ -2688,7 +2675,6 @@
         <w:rPr>
           <w:rFonts w:ascii="Constantia" w:hAnsi="Constantia"/>
         </w:rPr>
-        <w:lastRenderedPageBreak/>
         <w:t>How replication happens: One could be periodically send master DB snaps to the replicas or using CDC (Change Data capture) slight change in Master DB initiates a change forwarding process to update all replicas.</w:t>
       </w:r>
     </w:p>
@@ -2777,6 +2763,7 @@
         <w:rPr>
           <w:rFonts w:ascii="Constantia" w:hAnsi="Constantia"/>
         </w:rPr>
+        <w:lastRenderedPageBreak/>
         <w:t>Asynchronous Replication: Primary DB will not wait for the replicas’ acknowledgements and the replica update process is done in the background. When the write request is issued at the master, master will first forward this request to the replica DBs and then will update itself according to the request.</w:t>
       </w:r>
       <w:r>
@@ -2928,11 +2915,10 @@
           <w:noProof/>
           <w:lang w:eastAsia="en-IN"/>
         </w:rPr>
-        <w:lastRenderedPageBreak/>
         <w:drawing>
-          <wp:inline distT="0" distB="0" distL="0" distR="0" wp14:anchorId="7C818BBF" wp14:editId="10DB1E38">
-            <wp:extent cx="4333875" cy="2066925"/>
-            <wp:effectExtent l="0" t="0" r="9525" b="9525"/>
+          <wp:inline distT="0" distB="0" distL="0" distR="0" wp14:anchorId="7C818BBF" wp14:editId="28F2D44A">
+            <wp:extent cx="6194324" cy="2954215"/>
+            <wp:effectExtent l="0" t="0" r="0" b="0"/>
             <wp:docPr id="19" name="Picture 19"/>
             <wp:cNvGraphicFramePr>
               <a:graphicFrameLocks xmlns:a="http://schemas.openxmlformats.org/drawingml/2006/main" noChangeAspect="1"/>
@@ -2953,7 +2939,7 @@
                   <pic:spPr>
                     <a:xfrm>
                       <a:off x="0" y="0"/>
-                      <a:ext cx="4333875" cy="2066925"/>
+                      <a:ext cx="6429814" cy="3066526"/>
                     </a:xfrm>
                     <a:prstGeom prst="rect">
                       <a:avLst/>
@@ -3018,38 +3004,14 @@
       <w:pPr>
         <w:rPr>
           <w:rFonts w:ascii="Constantia" w:hAnsi="Constantia"/>
-          <w:b/>
-        </w:rPr>
-      </w:pPr>
-    </w:p>
-    <w:p>
-      <w:pPr>
-        <w:rPr>
-          <w:rFonts w:ascii="Constantia" w:hAnsi="Constantia"/>
-          <w:b/>
-        </w:rPr>
-      </w:pPr>
-    </w:p>
-    <w:p>
-      <w:pPr>
-        <w:rPr>
-          <w:rFonts w:ascii="Constantia" w:hAnsi="Constantia"/>
-          <w:b/>
-        </w:rPr>
-      </w:pPr>
-    </w:p>
-    <w:p>
-      <w:pPr>
-        <w:rPr>
-          <w:rFonts w:ascii="Constantia" w:hAnsi="Constantia"/>
-          <w:b/>
-        </w:rPr>
-      </w:pPr>
-      <w:r>
-        <w:rPr>
-          <w:rFonts w:ascii="Constantia" w:hAnsi="Constantia"/>
-          <w:b/>
-        </w:rPr>
+        </w:rPr>
+      </w:pPr>
+      <w:r>
+        <w:rPr>
+          <w:rFonts w:ascii="Constantia" w:hAnsi="Constantia"/>
+          <w:b/>
+        </w:rPr>
+        <w:lastRenderedPageBreak/>
         <w:t xml:space="preserve">Data Flow and representations: </w:t>
       </w:r>
     </w:p>
@@ -3141,7 +3103,6 @@
           <w:noProof/>
           <w:lang w:eastAsia="en-IN"/>
         </w:rPr>
-        <w:lastRenderedPageBreak/>
         <w:drawing>
           <wp:inline distT="0" distB="0" distL="0" distR="0" wp14:anchorId="70DF0F50" wp14:editId="385B749D">
             <wp:extent cx="1647825" cy="1949141"/>
@@ -3286,6 +3247,7 @@
           <w:rFonts w:ascii="Constantia" w:hAnsi="Constantia"/>
           <w:b/>
         </w:rPr>
+        <w:lastRenderedPageBreak/>
         <w:t xml:space="preserve">Types of Databases: </w:t>
       </w:r>
       <w:r>
@@ -3623,7 +3585,6 @@
           <w:rFonts w:ascii="Constantia" w:hAnsi="Constantia"/>
           <w:color w:val="000000" w:themeColor="text1"/>
         </w:rPr>
-        <w:lastRenderedPageBreak/>
         <w:t>+</w:t>
       </w:r>
       <w:r>
@@ -3881,13 +3842,46 @@
       <w:pPr>
         <w:rPr>
           <w:rFonts w:ascii="Constantia" w:hAnsi="Constantia"/>
-        </w:rPr>
-      </w:pPr>
-      <w:r>
-        <w:rPr>
-          <w:rFonts w:ascii="Constantia" w:hAnsi="Constantia"/>
-          <w:b/>
-        </w:rPr>
+          <w:b/>
+        </w:rPr>
+      </w:pPr>
+    </w:p>
+    <w:p>
+      <w:pPr>
+        <w:rPr>
+          <w:rFonts w:ascii="Constantia" w:hAnsi="Constantia"/>
+          <w:b/>
+        </w:rPr>
+      </w:pPr>
+    </w:p>
+    <w:p>
+      <w:pPr>
+        <w:rPr>
+          <w:rFonts w:ascii="Constantia" w:hAnsi="Constantia"/>
+          <w:b/>
+        </w:rPr>
+      </w:pPr>
+    </w:p>
+    <w:p>
+      <w:pPr>
+        <w:rPr>
+          <w:rFonts w:ascii="Constantia" w:hAnsi="Constantia"/>
+          <w:b/>
+        </w:rPr>
+      </w:pPr>
+    </w:p>
+    <w:p>
+      <w:pPr>
+        <w:rPr>
+          <w:rFonts w:ascii="Constantia" w:hAnsi="Constantia"/>
+        </w:rPr>
+      </w:pPr>
+      <w:r>
+        <w:rPr>
+          <w:rFonts w:ascii="Constantia" w:hAnsi="Constantia"/>
+          <w:b/>
+        </w:rPr>
+        <w:lastRenderedPageBreak/>
         <w:t xml:space="preserve">Database Sharding: </w:t>
       </w:r>
       <w:r>
@@ -4296,6 +4290,132 @@
           <w:rFonts w:ascii="Constantia" w:hAnsi="Constantia"/>
         </w:rPr>
       </w:pPr>
+      <w:r>
+        <w:rPr>
+          <w:rFonts w:ascii="Constantia" w:hAnsi="Constantia"/>
+        </w:rPr>
+        <w:t>TCP and UDP</w:t>
+      </w:r>
+    </w:p>
+    <w:p>
+      <w:pPr>
+        <w:pStyle w:val="ListParagraph"/>
+        <w:numPr>
+          <w:ilvl w:val="0"/>
+          <w:numId w:val="9"/>
+        </w:numPr>
+        <w:rPr>
+          <w:rFonts w:ascii="Constantia" w:hAnsi="Constantia"/>
+        </w:rPr>
+      </w:pPr>
+      <w:r>
+        <w:rPr>
+          <w:rFonts w:ascii="Constantia" w:hAnsi="Constantia"/>
+        </w:rPr>
+        <w:t>DNS</w:t>
+      </w:r>
+    </w:p>
+    <w:p>
+      <w:pPr>
+        <w:pStyle w:val="ListParagraph"/>
+        <w:numPr>
+          <w:ilvl w:val="0"/>
+          <w:numId w:val="9"/>
+        </w:numPr>
+        <w:rPr>
+          <w:rFonts w:ascii="Constantia" w:hAnsi="Constantia"/>
+        </w:rPr>
+      </w:pPr>
+      <w:r>
+        <w:rPr>
+          <w:rFonts w:ascii="Constantia" w:hAnsi="Constantia"/>
+        </w:rPr>
+        <w:t>Clustering</w:t>
+      </w:r>
+    </w:p>
+    <w:p>
+      <w:pPr>
+        <w:pStyle w:val="ListParagraph"/>
+        <w:numPr>
+          <w:ilvl w:val="0"/>
+          <w:numId w:val="9"/>
+        </w:numPr>
+        <w:rPr>
+          <w:rFonts w:ascii="Constantia" w:hAnsi="Constantia"/>
+        </w:rPr>
+      </w:pPr>
+      <w:r>
+        <w:rPr>
+          <w:rFonts w:ascii="Constantia" w:hAnsi="Constantia"/>
+        </w:rPr>
+        <w:t>Content Delivery Network (Static Content Caching Solution)</w:t>
+      </w:r>
+    </w:p>
+    <w:p>
+      <w:pPr>
+        <w:pStyle w:val="ListParagraph"/>
+        <w:numPr>
+          <w:ilvl w:val="0"/>
+          <w:numId w:val="9"/>
+        </w:numPr>
+        <w:rPr>
+          <w:rFonts w:ascii="Constantia" w:hAnsi="Constantia"/>
+        </w:rPr>
+      </w:pPr>
+      <w:r>
+        <w:rPr>
+          <w:rFonts w:ascii="Constantia" w:hAnsi="Constantia"/>
+        </w:rPr>
+        <w:t>Availability in depth</w:t>
+      </w:r>
+    </w:p>
+    <w:p>
+      <w:pPr>
+        <w:pStyle w:val="ListParagraph"/>
+        <w:numPr>
+          <w:ilvl w:val="0"/>
+          <w:numId w:val="9"/>
+        </w:numPr>
+        <w:rPr>
+          <w:rFonts w:ascii="Constantia" w:hAnsi="Constantia"/>
+        </w:rPr>
+      </w:pPr>
+      <w:r>
+        <w:rPr>
+          <w:rFonts w:ascii="Constantia" w:hAnsi="Constantia"/>
+        </w:rPr>
+        <w:t>Scalability in depth</w:t>
+      </w:r>
+    </w:p>
+    <w:p>
+      <w:pPr>
+        <w:pStyle w:val="ListParagraph"/>
+        <w:numPr>
+          <w:ilvl w:val="0"/>
+          <w:numId w:val="9"/>
+        </w:numPr>
+        <w:rPr>
+          <w:rFonts w:ascii="Constantia" w:hAnsi="Constantia"/>
+        </w:rPr>
+      </w:pPr>
+      <w:r>
+        <w:rPr>
+          <w:rFonts w:ascii="Constantia" w:hAnsi="Constantia"/>
+        </w:rPr>
+        <w:t>Storage Solution</w:t>
+      </w:r>
+    </w:p>
+    <w:p>
+      <w:pPr>
+        <w:pStyle w:val="ListParagraph"/>
+        <w:numPr>
+          <w:ilvl w:val="0"/>
+          <w:numId w:val="9"/>
+        </w:numPr>
+        <w:rPr>
+          <w:rFonts w:ascii="Constantia" w:hAnsi="Constantia"/>
+        </w:rPr>
+      </w:pPr>
     </w:p>
     <w:p>
       <w:pPr>
@@ -4318,6 +4438,7 @@
           <w:rFonts w:ascii="Constantia" w:hAnsi="Constantia"/>
           <w:color w:val="000000" w:themeColor="text1"/>
         </w:rPr>
+        <w:lastRenderedPageBreak/>
         <w:t>DESIGNS</w:t>
       </w:r>
     </w:p>

</xml_diff>